<commit_message>
Description:     Adapt data flow document for inclusion in HDF5 document set (as "DRAFT").     Add PDF version for distribution and correct "Advanced Topics"         collection link to pick up this PDF.     Add .png images (in Images/), including Graffle source file. Tested:  Firefox
</commit_message>
<xml_diff>
--- a/html/Advanced/DataFlow_H5Dread/DataFlow_H5Dread.docx
+++ b/html/Advanced/DataFlow_H5Dread/DataFlow_H5Dread.docx
@@ -1,6 +1,6 @@
 
 <file path=word/document.xml><?xml version="1.0" encoding="utf-8"?>
-<w:document xmlns:mv="urn:schemas-microsoft-com:mac:vml" xmlns:mo="http://schemas.microsoft.com/office/mac/office/2008/main" xmlns:ve="http://schemas.openxmlformats.org/markup-compatibility/2006" xmlns:o="urn:schemas-microsoft-com:office:office" xmlns:r="http://schemas.openxmlformats.org/officeDocument/2006/relationships" xmlns:m="http://schemas.openxmlformats.org/officeDocument/2006/math" xmlns:v="urn:schemas-microsoft-com:vml" xmlns:w10="urn:schemas-microsoft-com:office:word" xmlns:w="http://schemas.openxmlformats.org/wordprocessingml/2006/main" xmlns:wne="http://schemas.microsoft.com/office/word/2006/wordml" xmlns:wp="http://schemas.openxmlformats.org/drawingml/2006/wordprocessingDrawing" ve:Ignorable="mv" ve:PreserveAttributes="mv:*">
+<w:document xmlns:mo="http://schemas.microsoft.com/office/mac/office/2008/main" xmlns:ve="http://schemas.openxmlformats.org/markup-compatibility/2006" xmlns:mv="urn:schemas-microsoft-com:mac:vml" xmlns:o="urn:schemas-microsoft-com:office:office" xmlns:r="http://schemas.openxmlformats.org/officeDocument/2006/relationships" xmlns:m="http://schemas.openxmlformats.org/officeDocument/2006/math" xmlns:v="urn:schemas-microsoft-com:vml" xmlns:wp="http://schemas.openxmlformats.org/drawingml/2006/wordprocessingDrawing" xmlns:w10="urn:schemas-microsoft-com:office:word" xmlns:w="http://schemas.openxmlformats.org/wordprocessingml/2006/main" xmlns:wne="http://schemas.microsoft.com/office/word/2006/wordml" ve:Ignorable="mv" ve:PreserveAttributes="mv:*">
   <w:body>
     <w:p>
       <w:pPr>
@@ -12,11 +12,8 @@
     </w:p>
     <w:p>
       <w:pPr>
-        <w:pStyle w:val="Author"/>
-      </w:pPr>
-      <w:r>
-        <w:t>Ruth Aydt (aydt@hdfgroup.org)</w:t>
-      </w:r>
+        <w:pStyle w:val="Divider"/>
+      </w:pPr>
     </w:p>
     <w:p>
       <w:pPr>
@@ -208,15 +205,7 @@
         <w:t>s</w:t>
       </w:r>
       <w:r>
-        <w:t xml:space="preserve"> the path of data from disk to application memory, giving a </w:t>
-      </w:r>
-      <w:proofErr w:type="gramStart"/>
-      <w:r>
-        <w:t>step-by-step</w:t>
-      </w:r>
-      <w:proofErr w:type="gramEnd"/>
-      <w:r>
-        <w:t xml:space="preserve"> explanation of</w:t>
+        <w:t xml:space="preserve"> the path of data from disk to application memory, giving a step-by-step explanation of</w:t>
       </w:r>
       <w:r>
         <w:t xml:space="preserve"> </w:t>
@@ -426,15 +415,7 @@
     </w:p>
     <w:p>
       <w:r>
-        <w:t xml:space="preserve">In both examples, the file datatype is different </w:t>
-      </w:r>
-      <w:proofErr w:type="gramStart"/>
-      <w:r>
-        <w:t>than</w:t>
-      </w:r>
-      <w:proofErr w:type="gramEnd"/>
-      <w:r>
-        <w:t xml:space="preserve"> the memory datatype, so a datatype conversion is done as part of the read operation.</w:t>
+        <w:t>In both examples, the file datatype is different than the memory datatype, so a datatype conversion is done as part of the read operation.</w:t>
       </w:r>
     </w:p>
     <w:p>
@@ -459,15 +440,7 @@
         <w:t>D will be read</w:t>
       </w:r>
       <w:r>
-        <w:t xml:space="preserve">. The desired region is </w:t>
-      </w:r>
-      <w:proofErr w:type="gramStart"/>
-      <w:r>
-        <w:t>4</w:t>
-      </w:r>
-      <w:proofErr w:type="gramEnd"/>
-      <w:r>
-        <w:t xml:space="preserve"> elements x 4 elements, with the fir</w:t>
+        <w:t>. The desired region is 4 elements x 4 elements, with the fir</w:t>
       </w:r>
       <w:r>
         <w:t xml:space="preserve">st element to be read at index &lt;1,1&gt;. </w:t>
@@ -595,15 +568,7 @@
         <w:spacing w:after="0"/>
       </w:pPr>
       <w:r>
-        <w:t xml:space="preserve">Number of </w:t>
-      </w:r>
-      <w:proofErr w:type="spellStart"/>
-      <w:r>
-        <w:t>dimesions</w:t>
-      </w:r>
-      <w:proofErr w:type="spellEnd"/>
-      <w:r>
-        <w:t>: 2</w:t>
+        <w:t>Number of dimesions: 2</w:t>
       </w:r>
     </w:p>
     <w:p>
@@ -805,19 +770,11 @@
                       <w:b/>
                     </w:rPr>
                   </w:pPr>
-                  <w:proofErr w:type="spellStart"/>
                   <w:r>
                     <w:rPr>
                       <w:b/>
                     </w:rPr>
-                    <w:t>Hyperslab</w:t>
-                  </w:r>
-                  <w:proofErr w:type="spellEnd"/>
-                  <w:r>
-                    <w:rPr>
-                      <w:b/>
-                    </w:rPr>
-                    <w:t xml:space="preserve"> selection for source</w:t>
+                    <w:t>Hyperslab selection for source</w:t>
                   </w:r>
                 </w:p>
                 <w:p>
@@ -825,39 +782,7 @@
                     <w:jc w:val="left"/>
                   </w:pPr>
                   <w:r>
-                    <w:t xml:space="preserve">A </w:t>
-                  </w:r>
-                  <w:proofErr w:type="spellStart"/>
-                  <w:r>
-                    <w:t>hyperslab</w:t>
-                  </w:r>
-                  <w:proofErr w:type="spellEnd"/>
-                  <w:r>
-                    <w:t xml:space="preserve"> selection is used to specify the region from dataset D that will be transferred with the H5Dread call. A 4 x 4 array of elements, positioned at &lt;1,1&gt; </w:t>
-                  </w:r>
-                  <w:proofErr w:type="gramStart"/>
-                  <w:r>
-                    <w:t>will be read</w:t>
-                  </w:r>
-                  <w:proofErr w:type="gramEnd"/>
-                  <w:r>
-                    <w:t xml:space="preserve">. The C code to do the selection of the </w:t>
-                  </w:r>
-                  <w:proofErr w:type="spellStart"/>
-                  <w:r>
-                    <w:t>hyperslab</w:t>
-                  </w:r>
-                  <w:proofErr w:type="spellEnd"/>
-                  <w:r>
-                    <w:t xml:space="preserve"> in the file </w:t>
-                  </w:r>
-                  <w:proofErr w:type="spellStart"/>
-                  <w:r>
-                    <w:t>dataspace</w:t>
-                  </w:r>
-                  <w:proofErr w:type="spellEnd"/>
-                  <w:r>
-                    <w:t xml:space="preserve"> is shown here:</w:t>
+                    <w:t>A hyperslab selection is used to specify the region from dataset D that will be transferred with the H5Dread call. A 4 x 4 array of elements, positioned at &lt;1,1&gt; will be read. The C code to do the selection of the hyperslab in the file dataspace is shown here:</w:t>
                   </w:r>
                 </w:p>
                 <w:p>
@@ -867,15 +792,7 @@
                     <w:jc w:val="left"/>
                   </w:pPr>
                   <w:r>
-                    <w:t xml:space="preserve">/* get the file </w:t>
-                  </w:r>
-                  <w:proofErr w:type="spellStart"/>
-                  <w:r>
-                    <w:t>dataspace</w:t>
-                  </w:r>
-                  <w:proofErr w:type="spellEnd"/>
-                  <w:r>
-                    <w:t xml:space="preserve"> */</w:t>
+                    <w:t>/* get the file dataspace */</w:t>
                   </w:r>
                 </w:p>
                 <w:p>
@@ -884,18 +801,8 @@
                     <w:ind w:left="720"/>
                     <w:jc w:val="left"/>
                   </w:pPr>
-                  <w:proofErr w:type="spellStart"/>
-                  <w:proofErr w:type="gramStart"/>
                   <w:r>
-                    <w:t>space</w:t>
-                  </w:r>
-                  <w:proofErr w:type="gramEnd"/>
-                  <w:r>
-                    <w:t>_src</w:t>
-                  </w:r>
-                  <w:proofErr w:type="spellEnd"/>
-                  <w:r>
-                    <w:t xml:space="preserve"> = H5Dget_space(dataset);</w:t>
+                    <w:t>space_src = H5Dget_space(dataset);</w:t>
                   </w:r>
                 </w:p>
                 <w:p>
@@ -921,26 +828,8 @@
                     <w:ind w:left="720"/>
                     <w:jc w:val="left"/>
                   </w:pPr>
-                  <w:proofErr w:type="spellStart"/>
-                  <w:proofErr w:type="gramStart"/>
                   <w:r>
-                    <w:t>start</w:t>
-                  </w:r>
-                  <w:proofErr w:type="gramEnd"/>
-                  <w:r>
-                    <w:t>_src</w:t>
-                  </w:r>
-                  <w:proofErr w:type="spellEnd"/>
-                  <w:r>
-                    <w:t xml:space="preserve">[0] = 1; </w:t>
-                  </w:r>
-                  <w:proofErr w:type="spellStart"/>
-                  <w:r>
-                    <w:t>start_src</w:t>
-                  </w:r>
-                  <w:proofErr w:type="spellEnd"/>
-                  <w:r>
-                    <w:t>[1] = 1;</w:t>
+                    <w:t>start_src[0] = 1; start_src[1] = 1;</w:t>
                   </w:r>
                 </w:p>
                 <w:p>
@@ -949,26 +838,8 @@
                     <w:ind w:left="720"/>
                     <w:jc w:val="left"/>
                   </w:pPr>
-                  <w:proofErr w:type="spellStart"/>
-                  <w:proofErr w:type="gramStart"/>
                   <w:r>
-                    <w:t>count</w:t>
-                  </w:r>
-                  <w:proofErr w:type="gramEnd"/>
-                  <w:r>
-                    <w:t>_src</w:t>
-                  </w:r>
-                  <w:proofErr w:type="spellEnd"/>
-                  <w:r>
-                    <w:t xml:space="preserve">[0] = 4; </w:t>
-                  </w:r>
-                  <w:proofErr w:type="spellStart"/>
-                  <w:r>
-                    <w:t>count_src</w:t>
-                  </w:r>
-                  <w:proofErr w:type="spellEnd"/>
-                  <w:r>
-                    <w:t>[1] = 4;</w:t>
+                    <w:t>count_src[0] = 4; count_src[1] = 4;</w:t>
                   </w:r>
                 </w:p>
                 <w:p>
@@ -977,41 +848,12 @@
                     <w:ind w:left="720"/>
                     <w:jc w:val="left"/>
                   </w:pPr>
-                  <w:proofErr w:type="gramStart"/>
                   <w:r>
-                    <w:t>status</w:t>
-                  </w:r>
-                  <w:proofErr w:type="gramEnd"/>
-                  <w:r>
-                    <w:t xml:space="preserve"> = H5Sselect_hyperslab(</w:t>
-                  </w:r>
-                  <w:proofErr w:type="spellStart"/>
-                  <w:r>
-                    <w:t>space_src</w:t>
-                  </w:r>
-                  <w:proofErr w:type="spellEnd"/>
-                  <w:r>
-                    <w:t xml:space="preserve">, H5S_SELECT_SET, </w:t>
-                  </w:r>
-                  <w:proofErr w:type="spellStart"/>
-                  <w:r>
-                    <w:t>start_src</w:t>
-                  </w:r>
-                  <w:proofErr w:type="spellEnd"/>
-                  <w:r>
-                    <w:t xml:space="preserve">, NULL, </w:t>
+                    <w:t xml:space="preserve">status = H5Sselect_hyperslab(space_src, H5S_SELECT_SET, start_src, NULL, </w:t>
                   </w:r>
                   <w:r>
                     <w:br/>
-                    <w:t xml:space="preserve">                              </w:t>
-                  </w:r>
-                  <w:proofErr w:type="spellStart"/>
-                  <w:r>
-                    <w:t>count_src</w:t>
-                  </w:r>
-                  <w:proofErr w:type="spellEnd"/>
-                  <w:r>
-                    <w:t>, NULL )</w:t>
+                    <w:t xml:space="preserve">                              count_src, NULL )</w:t>
                   </w:r>
                 </w:p>
                 <w:p>
@@ -1031,15 +873,7 @@
         </w:pict>
       </w:r>
       <w:r>
-        <w:t xml:space="preserve">Size of region of interest (uncompressed) </w:t>
-      </w:r>
-      <w:proofErr w:type="gramStart"/>
-      <w:r>
-        <w:t>is :</w:t>
-      </w:r>
-      <w:proofErr w:type="gramEnd"/>
-      <w:r>
-        <w:t xml:space="preserve"> 16 * 4 bytes =  64 bytes</w:t>
+        <w:t>Size of region of interest (uncompressed) is : 16 * 4 bytes =  64 bytes</w:t>
       </w:r>
     </w:p>
     <w:p>
@@ -1739,23 +1573,8 @@
                     <w:pStyle w:val="PlainText"/>
                     <w:ind w:left="720"/>
                   </w:pPr>
-                  <w:proofErr w:type="spellStart"/>
-                  <w:proofErr w:type="gramStart"/>
                   <w:r>
-                    <w:t>int</w:t>
-                  </w:r>
-                  <w:proofErr w:type="spellEnd"/>
-                  <w:proofErr w:type="gramEnd"/>
-                  <w:r>
-                    <w:t xml:space="preserve"> </w:t>
-                  </w:r>
-                  <w:proofErr w:type="spellStart"/>
-                  <w:r>
-                    <w:t>destA</w:t>
-                  </w:r>
-                  <w:proofErr w:type="spellEnd"/>
-                  <w:r>
-                    <w:t>[4][4];</w:t>
+                    <w:t>int destA[4][4];</w:t>
                   </w:r>
                 </w:p>
                 <w:p>
@@ -1793,26 +1612,8 @@
                     <w:pStyle w:val="PlainText"/>
                     <w:ind w:left="720"/>
                   </w:pPr>
-                  <w:proofErr w:type="spellStart"/>
-                  <w:proofErr w:type="gramStart"/>
                   <w:r>
-                    <w:t>dims</w:t>
-                  </w:r>
-                  <w:proofErr w:type="gramEnd"/>
-                  <w:r>
-                    <w:t>_destA</w:t>
-                  </w:r>
-                  <w:proofErr w:type="spellEnd"/>
-                  <w:r>
-                    <w:t xml:space="preserve">[0] = 4; </w:t>
-                  </w:r>
-                  <w:proofErr w:type="spellStart"/>
-                  <w:r>
-                    <w:t>dims_destA</w:t>
-                  </w:r>
-                  <w:proofErr w:type="spellEnd"/>
-                  <w:r>
-                    <w:t>[1] = 4;</w:t>
+                    <w:t>dims_destA[0] = 4; dims_destA[1] = 4;</w:t>
                   </w:r>
                 </w:p>
                 <w:p>
@@ -1820,18 +1621,8 @@
                     <w:pStyle w:val="PlainText"/>
                     <w:ind w:left="720"/>
                   </w:pPr>
-                  <w:proofErr w:type="spellStart"/>
-                  <w:proofErr w:type="gramStart"/>
                   <w:r>
-                    <w:t>space</w:t>
-                  </w:r>
-                  <w:proofErr w:type="gramEnd"/>
-                  <w:r>
-                    <w:t>_destA</w:t>
-                  </w:r>
-                  <w:proofErr w:type="spellEnd"/>
-                  <w:r>
-                    <w:t xml:space="preserve"> = H5Screate_simple(2,dims_destA,NULL);</w:t>
+                    <w:t>space_destA = H5Screate_simple(2,dims_destA,NULL);</w:t>
                   </w:r>
                 </w:p>
                 <w:p>
@@ -1854,18 +1645,8 @@
                     <w:pStyle w:val="PlainText"/>
                     <w:ind w:left="720"/>
                   </w:pPr>
-                  <w:proofErr w:type="spellStart"/>
-                  <w:proofErr w:type="gramStart"/>
                   <w:r>
-                    <w:t>dxpl</w:t>
-                  </w:r>
-                  <w:proofErr w:type="gramEnd"/>
-                  <w:r>
-                    <w:t>_id_vtrans</w:t>
-                  </w:r>
-                  <w:proofErr w:type="spellEnd"/>
-                  <w:r>
-                    <w:t xml:space="preserve"> = H5Pcreate(H5P_DATASET_XFER);</w:t>
+                    <w:t>dxpl_id_vtrans = H5Pcreate(H5P_DATASET_XFER);</w:t>
                   </w:r>
                 </w:p>
                 <w:p>
@@ -1874,15 +1655,7 @@
                     <w:ind w:left="720"/>
                   </w:pPr>
                   <w:r>
-                    <w:t>H5Pset_data_</w:t>
-                  </w:r>
-                  <w:proofErr w:type="gramStart"/>
-                  <w:r>
-                    <w:t>transform(</w:t>
-                  </w:r>
-                  <w:proofErr w:type="gramEnd"/>
-                  <w:r>
-                    <w:t>dxpl_id_vtrans,“x+2”);</w:t>
+                    <w:t>H5Pset_data_transform(dxpl_id_vtrans,“x+2”);</w:t>
                   </w:r>
                 </w:p>
                 <w:p>
@@ -1908,49 +1681,12 @@
                     <w:ind w:left="720"/>
                     <w:jc w:val="left"/>
                   </w:pPr>
-                  <w:proofErr w:type="gramStart"/>
                   <w:r>
-                    <w:t>status</w:t>
-                  </w:r>
-                  <w:proofErr w:type="gramEnd"/>
-                  <w:r>
-                    <w:t xml:space="preserve"> = H5Dread (dataset, H5T_NATIVE_INT, </w:t>
-                  </w:r>
-                  <w:proofErr w:type="spellStart"/>
-                  <w:r>
-                    <w:t>space_destA</w:t>
-                  </w:r>
-                  <w:proofErr w:type="spellEnd"/>
-                  <w:r>
-                    <w:t xml:space="preserve">, </w:t>
-                  </w:r>
-                  <w:proofErr w:type="spellStart"/>
-                  <w:r>
-                    <w:t>space_src</w:t>
-                  </w:r>
-                  <w:proofErr w:type="spellEnd"/>
-                  <w:r>
-                    <w:t xml:space="preserve">, </w:t>
+                    <w:t xml:space="preserve">status = H5Dread (dataset, H5T_NATIVE_INT, space_destA, space_src, </w:t>
                   </w:r>
                   <w:r>
                     <w:br/>
-                    <w:t xml:space="preserve">                              </w:t>
-                  </w:r>
-                  <w:proofErr w:type="spellStart"/>
-                  <w:r>
-                    <w:t>dxpl_id_vtrans</w:t>
-                  </w:r>
-                  <w:proofErr w:type="spellEnd"/>
-                  <w:r>
-                    <w:t xml:space="preserve">, </w:t>
-                  </w:r>
-                  <w:proofErr w:type="spellStart"/>
-                  <w:r>
-                    <w:t>destA</w:t>
-                  </w:r>
-                  <w:proofErr w:type="spellEnd"/>
-                  <w:r>
-                    <w:t xml:space="preserve"> )</w:t>
+                    <w:t xml:space="preserve">                              dxpl_id_vtrans, destA )</w:t>
                   </w:r>
                 </w:p>
                 <w:p>
@@ -2254,23 +1990,8 @@
                     <w:pStyle w:val="PlainText"/>
                     <w:ind w:left="720"/>
                   </w:pPr>
-                  <w:proofErr w:type="spellStart"/>
-                  <w:proofErr w:type="gramStart"/>
                   <w:r>
-                    <w:t>int</w:t>
-                  </w:r>
-                  <w:proofErr w:type="spellEnd"/>
-                  <w:proofErr w:type="gramEnd"/>
-                  <w:r>
-                    <w:t xml:space="preserve"> </w:t>
-                  </w:r>
-                  <w:proofErr w:type="spellStart"/>
-                  <w:r>
-                    <w:t>destB</w:t>
-                  </w:r>
-                  <w:proofErr w:type="spellEnd"/>
-                  <w:r>
-                    <w:t>[2][16];</w:t>
+                    <w:t>int destB[2][16];</w:t>
                   </w:r>
                 </w:p>
                 <w:p>
@@ -2308,26 +2029,8 @@
                     <w:pStyle w:val="PlainText"/>
                     <w:ind w:left="720"/>
                   </w:pPr>
-                  <w:proofErr w:type="spellStart"/>
-                  <w:proofErr w:type="gramStart"/>
                   <w:r>
-                    <w:t>dims</w:t>
-                  </w:r>
-                  <w:proofErr w:type="gramEnd"/>
-                  <w:r>
-                    <w:t>_destB</w:t>
-                  </w:r>
-                  <w:proofErr w:type="spellEnd"/>
-                  <w:r>
-                    <w:t xml:space="preserve">[0] = 2; </w:t>
-                  </w:r>
-                  <w:proofErr w:type="spellStart"/>
-                  <w:r>
-                    <w:t>dims_destB</w:t>
-                  </w:r>
-                  <w:proofErr w:type="spellEnd"/>
-                  <w:r>
-                    <w:t>[1] = 16;</w:t>
+                    <w:t>dims_destB[0] = 2; dims_destB[1] = 16;</w:t>
                   </w:r>
                 </w:p>
                 <w:p>
@@ -2335,18 +2038,8 @@
                     <w:pStyle w:val="PlainText"/>
                     <w:ind w:left="720"/>
                   </w:pPr>
-                  <w:proofErr w:type="spellStart"/>
-                  <w:proofErr w:type="gramStart"/>
                   <w:r>
-                    <w:t>space</w:t>
-                  </w:r>
-                  <w:proofErr w:type="gramEnd"/>
-                  <w:r>
-                    <w:t>_destB</w:t>
-                  </w:r>
-                  <w:proofErr w:type="spellEnd"/>
-                  <w:r>
-                    <w:t xml:space="preserve"> = H5Screate_simple(2,dims_destB,NULL);</w:t>
+                    <w:t>space_destB = H5Screate_simple(2,dims_destB,NULL);</w:t>
                   </w:r>
                 </w:p>
                 <w:p>
@@ -2369,26 +2062,8 @@
                     <w:pStyle w:val="PlainText"/>
                     <w:ind w:left="720"/>
                   </w:pPr>
-                  <w:proofErr w:type="spellStart"/>
-                  <w:proofErr w:type="gramStart"/>
                   <w:r>
-                    <w:t>start</w:t>
-                  </w:r>
-                  <w:proofErr w:type="gramEnd"/>
-                  <w:r>
-                    <w:t>_destB</w:t>
-                  </w:r>
-                  <w:proofErr w:type="spellEnd"/>
-                  <w:r>
-                    <w:t xml:space="preserve">[0] = 0; </w:t>
-                  </w:r>
-                  <w:proofErr w:type="spellStart"/>
-                  <w:r>
-                    <w:t>start_destB</w:t>
-                  </w:r>
-                  <w:proofErr w:type="spellEnd"/>
-                  <w:r>
-                    <w:t>[1] = 0;</w:t>
+                    <w:t>start_destB[0] = 0; start_destB[1] = 0;</w:t>
                   </w:r>
                 </w:p>
                 <w:p>
@@ -2396,26 +2071,8 @@
                     <w:pStyle w:val="PlainText"/>
                     <w:ind w:left="720"/>
                   </w:pPr>
-                  <w:proofErr w:type="spellStart"/>
-                  <w:proofErr w:type="gramStart"/>
                   <w:r>
-                    <w:t>block</w:t>
-                  </w:r>
-                  <w:proofErr w:type="gramEnd"/>
-                  <w:r>
-                    <w:t>_destB</w:t>
-                  </w:r>
-                  <w:proofErr w:type="spellEnd"/>
-                  <w:r>
-                    <w:t xml:space="preserve">[0] = 2; </w:t>
-                  </w:r>
-                  <w:proofErr w:type="spellStart"/>
-                  <w:r>
-                    <w:t>block_destB</w:t>
-                  </w:r>
-                  <w:proofErr w:type="spellEnd"/>
-                  <w:r>
-                    <w:t>[1] = 1;</w:t>
+                    <w:t>block_destB[0] = 2; block_destB[1] = 1;</w:t>
                   </w:r>
                 </w:p>
                 <w:p>
@@ -2423,26 +2080,8 @@
                     <w:pStyle w:val="PlainText"/>
                     <w:ind w:left="720"/>
                   </w:pPr>
-                  <w:proofErr w:type="spellStart"/>
-                  <w:proofErr w:type="gramStart"/>
                   <w:r>
-                    <w:t>count</w:t>
-                  </w:r>
-                  <w:proofErr w:type="gramEnd"/>
-                  <w:r>
-                    <w:t>_destB</w:t>
-                  </w:r>
-                  <w:proofErr w:type="spellEnd"/>
-                  <w:r>
-                    <w:t xml:space="preserve">[0] = 1;  </w:t>
-                  </w:r>
-                  <w:proofErr w:type="spellStart"/>
-                  <w:r>
-                    <w:t>count_destB</w:t>
-                  </w:r>
-                  <w:proofErr w:type="spellEnd"/>
-                  <w:r>
-                    <w:t>[1] = 8;</w:t>
+                    <w:t>count_destB[0] = 1;  count_destB[1] = 8;</w:t>
                   </w:r>
                 </w:p>
                 <w:p>
@@ -2450,26 +2089,8 @@
                     <w:pStyle w:val="PlainText"/>
                     <w:ind w:left="720"/>
                   </w:pPr>
-                  <w:proofErr w:type="spellStart"/>
-                  <w:proofErr w:type="gramStart"/>
                   <w:r>
-                    <w:t>stride</w:t>
-                  </w:r>
-                  <w:proofErr w:type="gramEnd"/>
-                  <w:r>
-                    <w:t>_destB</w:t>
-                  </w:r>
-                  <w:proofErr w:type="spellEnd"/>
-                  <w:r>
-                    <w:t xml:space="preserve">[0] = 2;  </w:t>
-                  </w:r>
-                  <w:proofErr w:type="spellStart"/>
-                  <w:r>
-                    <w:t>stride_destB</w:t>
-                  </w:r>
-                  <w:proofErr w:type="spellEnd"/>
-                  <w:r>
-                    <w:t>[1] = 2;</w:t>
+                    <w:t>stride_destB[0] = 2;  stride_destB[1] = 2;</w:t>
                   </w:r>
                 </w:p>
                 <w:p>
@@ -2478,57 +2099,12 @@
                     <w:ind w:left="720"/>
                     <w:jc w:val="left"/>
                   </w:pPr>
-                  <w:proofErr w:type="gramStart"/>
                   <w:r>
-                    <w:t>status</w:t>
-                  </w:r>
-                  <w:proofErr w:type="gramEnd"/>
-                  <w:r>
-                    <w:t xml:space="preserve"> = H5Sselect_hyperslab(</w:t>
-                  </w:r>
-                  <w:proofErr w:type="spellStart"/>
-                  <w:r>
-                    <w:t>space_destB</w:t>
-                  </w:r>
-                  <w:proofErr w:type="spellEnd"/>
-                  <w:r>
-                    <w:t xml:space="preserve">, H5S_SELECT_SET, </w:t>
-                  </w:r>
-                  <w:proofErr w:type="spellStart"/>
-                  <w:r>
-                    <w:t>start_destB</w:t>
-                  </w:r>
-                  <w:proofErr w:type="spellEnd"/>
-                  <w:r>
-                    <w:t>,</w:t>
+                    <w:t>status = H5Sselect_hyperslab(space_destB, H5S_SELECT_SET, start_destB,</w:t>
                   </w:r>
                   <w:r>
                     <w:br/>
-                    <w:t xml:space="preserve">                              </w:t>
-                  </w:r>
-                  <w:proofErr w:type="spellStart"/>
-                  <w:r>
-                    <w:t>stride_destB</w:t>
-                  </w:r>
-                  <w:proofErr w:type="spellEnd"/>
-                  <w:r>
-                    <w:t xml:space="preserve">, </w:t>
-                  </w:r>
-                  <w:proofErr w:type="spellStart"/>
-                  <w:r>
-                    <w:t>count_destB</w:t>
-                  </w:r>
-                  <w:proofErr w:type="spellEnd"/>
-                  <w:r>
-                    <w:t xml:space="preserve">, </w:t>
-                  </w:r>
-                  <w:proofErr w:type="spellStart"/>
-                  <w:r>
-                    <w:t>block_destB</w:t>
-                  </w:r>
-                  <w:proofErr w:type="spellEnd"/>
-                  <w:r>
-                    <w:t>);</w:t>
+                    <w:t xml:space="preserve">                              stride_destB, count_destB, block_destB);</w:t>
                   </w:r>
                   <w:r>
                     <w:br/>
@@ -2549,37 +2125,8 @@
                     <w:ind w:left="720"/>
                     <w:jc w:val="left"/>
                   </w:pPr>
-                  <w:proofErr w:type="gramStart"/>
                   <w:r>
-                    <w:t>status</w:t>
-                  </w:r>
-                  <w:proofErr w:type="gramEnd"/>
-                  <w:r>
-                    <w:t xml:space="preserve"> = H5Dread (dataset, H5T_NATIVE_INT, </w:t>
-                  </w:r>
-                  <w:proofErr w:type="spellStart"/>
-                  <w:r>
-                    <w:t>space_destB</w:t>
-                  </w:r>
-                  <w:proofErr w:type="spellEnd"/>
-                  <w:r>
-                    <w:t xml:space="preserve">, </w:t>
-                  </w:r>
-                  <w:proofErr w:type="spellStart"/>
-                  <w:r>
-                    <w:t>space_src</w:t>
-                  </w:r>
-                  <w:proofErr w:type="spellEnd"/>
-                  <w:r>
-                    <w:t xml:space="preserve">, H5P_DEFAULT, </w:t>
-                  </w:r>
-                  <w:proofErr w:type="spellStart"/>
-                  <w:r>
-                    <w:t>destB</w:t>
-                  </w:r>
-                  <w:proofErr w:type="spellEnd"/>
-                  <w:r>
-                    <w:t>);</w:t>
+                    <w:t>status = H5Dread (dataset, H5T_NATIVE_INT, space_destB, space_src, H5P_DEFAULT, destB);</w:t>
                   </w:r>
                 </w:p>
               </w:txbxContent>
@@ -2617,15 +2164,7 @@
         <w:t>performs a series of</w:t>
       </w:r>
       <w:r>
-        <w:t xml:space="preserve"> steps when H5Dread is called. For datasets with chunked storage, each chunk that contains data to </w:t>
-      </w:r>
-      <w:proofErr w:type="gramStart"/>
-      <w:r>
-        <w:t>be read</w:t>
-      </w:r>
-      <w:proofErr w:type="gramEnd"/>
-      <w:r>
-        <w:t xml:space="preserve"> is individually processed.  After all of the chunks have been read and processed, the library returns from the H5Dread call.</w:t>
+        <w:t xml:space="preserve"> steps when H5Dread is called. For datasets with chunked storage, each chunk that contains data to be read is individually processed.  After all of the chunks have been read and processed, the library returns from the H5Dread call.</w:t>
       </w:r>
     </w:p>
     <w:p>
@@ -2633,21 +2172,13 @@
         <w:t xml:space="preserve">The steps in the </w:t>
       </w:r>
       <w:r>
-        <w:t xml:space="preserve">data </w:t>
-      </w:r>
-      <w:proofErr w:type="gramStart"/>
-      <w:r>
-        <w:t>fl</w:t>
+        <w:t>data fl</w:t>
       </w:r>
       <w:r>
         <w:t xml:space="preserve">ow </w:t>
       </w:r>
       <w:r>
-        <w:t>processing</w:t>
-      </w:r>
-      <w:proofErr w:type="gramEnd"/>
-      <w:r>
-        <w:t xml:space="preserve"> pipeline for the</w:t>
+        <w:t>processing pipeline for the</w:t>
       </w:r>
       <w:r>
         <w:t xml:space="preserve"> H5Dread call are detailed here, using the examples outlined in the previous section to illustrate the process.</w:t>
@@ -2687,16 +2218,11 @@
         <w:t>from disk.</w:t>
       </w:r>
       <w:r>
-        <w:t xml:space="preserve"> For the given examples, chunk A would be read the first time this step executes</w:t>
-      </w:r>
-      <w:proofErr w:type="gramStart"/>
-      <w:r>
-        <w:t>.</w:t>
+        <w:t xml:space="preserve"> For the given examples, chunk A would be read the first time this step executes.</w:t>
       </w:r>
       <w:r>
         <w:t xml:space="preserve">  </w:t>
       </w:r>
-      <w:proofErr w:type="gramEnd"/>
       <w:r>
         <w:t>Steps 2-9 are applied to each chunk.</w:t>
       </w:r>
@@ -2709,15 +2235,7 @@
         <w:t>one or more filters</w:t>
       </w:r>
       <w:r>
-        <w:t xml:space="preserve"> </w:t>
-      </w:r>
-      <w:proofErr w:type="gramStart"/>
-      <w:r>
-        <w:t>were applied</w:t>
-      </w:r>
-      <w:proofErr w:type="gramEnd"/>
-      <w:r>
-        <w:t xml:space="preserve"> when the dataset was written, as they were in th</w:t>
+        <w:t xml:space="preserve"> were applied when the dataset was written, as they were in th</w:t>
       </w:r>
       <w:r>
         <w:t>e given examples, processing continues with Step 2. Otherwise, processing continues with Step 3.</w:t>
@@ -2777,15 +2295,7 @@
         <w:t xml:space="preserve">In dataset D, </w:t>
       </w:r>
       <w:r>
-        <w:t xml:space="preserve">two filters </w:t>
-      </w:r>
-      <w:proofErr w:type="gramStart"/>
-      <w:r>
-        <w:t>were applied</w:t>
-      </w:r>
-      <w:proofErr w:type="gramEnd"/>
-      <w:r>
-        <w:t xml:space="preserve"> </w:t>
+        <w:t xml:space="preserve">two filters were applied </w:t>
       </w:r>
       <w:r>
         <w:t xml:space="preserve">when the data was written. </w:t>
@@ -2838,20 +2348,12 @@
                     <w:rPr>
                       <w:b/>
                     </w:rPr>
-                    <w:t>Checksum Error Detection</w:t>
+                    <w:t>Checksum error detection</w:t>
                   </w:r>
                 </w:p>
                 <w:p>
                   <w:r>
-                    <w:t xml:space="preserve">Checksum error detection is enabled by default. H5Pset_edc_check </w:t>
-                  </w:r>
-                  <w:proofErr w:type="gramStart"/>
-                  <w:r>
-                    <w:t>can be used</w:t>
-                  </w:r>
-                  <w:proofErr w:type="gramEnd"/>
-                  <w:r>
-                    <w:t xml:space="preserve"> to disable checksum error detection</w:t>
+                    <w:t>Checksum error detection is enabled by default. H5Pset_edc_check can be used to disable checksum error detection</w:t>
                   </w:r>
                 </w:p>
                 <w:p>
@@ -2959,7 +2461,7 @@
                     <w:rPr>
                       <w:b/>
                     </w:rPr>
-                    <w:t>HDF5 Chunk Cache</w:t>
+                    <w:t>HDF5 chunk cache</w:t>
                   </w:r>
                 </w:p>
                 <w:p>
@@ -3115,6 +2617,9 @@
         <w:jc w:val="center"/>
       </w:pPr>
       <w:r>
+        <w:rPr>
+          <w:noProof/>
+        </w:rPr>
         <w:drawing>
           <wp:inline distT="0" distB="0" distL="0" distR="0">
             <wp:extent cx="4863753" cy="2834640"/>
@@ -3332,15 +2837,7 @@
         <w:t xml:space="preserve">The number </w:t>
       </w:r>
       <w:r>
-        <w:t xml:space="preserve">of bytes needed to process one dataset array element depends on the “larger” of the file and memory </w:t>
-      </w:r>
-      <w:proofErr w:type="spellStart"/>
-      <w:r>
-        <w:t>datatypes</w:t>
-      </w:r>
-      <w:proofErr w:type="spellEnd"/>
-      <w:r>
-        <w:t>. In the given examples, the memory datatype (64 bit integer) is larger than the disk datatype (32 bit integer). Therefore, it will take 8 bytes (64 bits) in the temporary buffer to process one dataset array element.</w:t>
+        <w:t>of bytes needed to process one dataset array element depends on the “larger” of the file and memory datatypes. In the given examples, the memory datatype (64 bit integer) is larger than the disk datatype (32 bit integer). Therefore, it will take 8 bytes (64 bits) in the temporary buffer to process one dataset array element.</w:t>
       </w:r>
     </w:p>
     <w:p>
@@ -3597,15 +3094,7 @@
         <w:t xml:space="preserve"> </w:t>
       </w:r>
       <w:r>
-        <w:t xml:space="preserve">Perform </w:t>
-      </w:r>
-      <w:proofErr w:type="spellStart"/>
-      <w:r>
-        <w:t>datatype</w:t>
-      </w:r>
-      <w:proofErr w:type="spellEnd"/>
-      <w:r>
-        <w:t xml:space="preserve"> conversion</w:t>
+        <w:t>Perform datatype conversion</w:t>
       </w:r>
     </w:p>
     <w:p>
@@ -3790,15 +3279,7 @@
         <w:t>ill</w:t>
       </w:r>
       <w:r>
-        <w:t xml:space="preserve"> have </w:t>
-      </w:r>
-      <w:proofErr w:type="gramStart"/>
-      <w:r>
-        <w:t>2</w:t>
-      </w:r>
-      <w:proofErr w:type="gramEnd"/>
-      <w:r>
-        <w:t xml:space="preserve"> added to it. For </w:t>
+        <w:t xml:space="preserve"> have 2 added to it. For </w:t>
       </w:r>
       <w:r>
         <w:t>instance</w:t>
@@ -3994,23 +3475,7 @@
     </w:p>
     <w:p>
       <w:r>
-        <w:t xml:space="preserve">Figure 8 represents the contents of the application’s memory buffer for </w:t>
-      </w:r>
-      <w:proofErr w:type="gramStart"/>
-      <w:r>
-        <w:t>Example</w:t>
-      </w:r>
-      <w:proofErr w:type="gramEnd"/>
-      <w:r>
-        <w:t xml:space="preserve"> B after Step 8 completes the first time.  The elements in the application’s memory buffer </w:t>
-      </w:r>
-      <w:proofErr w:type="gramStart"/>
-      <w:r>
-        <w:t>have been converted</w:t>
-      </w:r>
-      <w:proofErr w:type="gramEnd"/>
-      <w:r>
-        <w:t xml:space="preserve"> into the memory datatype.  No value transformation is applied in Example B.</w:t>
+        <w:t>Figure 8 represents the contents of the application’s memory buffer for Example B after Step 8 completes the first time.  The elements in the application’s memory buffer have been converted into the memory datatype.  No value transformation is applied in Example B.</w:t>
       </w:r>
     </w:p>
     <w:p>
@@ -4106,15 +3571,7 @@
     </w:p>
     <w:p>
       <w:r>
-        <w:t xml:space="preserve">Steps 1-8 </w:t>
-      </w:r>
-      <w:proofErr w:type="gramStart"/>
-      <w:r>
-        <w:t>are repeated</w:t>
-      </w:r>
-      <w:proofErr w:type="gramEnd"/>
-      <w:r>
-        <w:t xml:space="preserve"> until all chunks containing data in the region of interest have been processed and all requested data has been copied into the application’s memory buffer.  </w:t>
+        <w:t xml:space="preserve">Steps 1-8 are repeated until all chunks containing data in the region of interest have been processed and all requested data has been copied into the application’s memory buffer.  </w:t>
       </w:r>
     </w:p>
     <w:p>
@@ -4146,15 +3603,7 @@
     </w:p>
     <w:p>
       <w:r>
-        <w:t xml:space="preserve">If no datatype conversion </w:t>
-      </w:r>
-      <w:proofErr w:type="gramStart"/>
-      <w:r>
-        <w:t>is needed</w:t>
-      </w:r>
-      <w:proofErr w:type="gramEnd"/>
-      <w:r>
-        <w:t xml:space="preserve"> and no value transformation is specified, </w:t>
+        <w:t xml:space="preserve">If no datatype conversion is needed and no value transformation is specified, </w:t>
       </w:r>
       <w:r>
         <w:t xml:space="preserve">this step follows Step 3.  In this step, </w:t>
@@ -4171,15 +3620,7 @@
     </w:p>
     <w:p>
       <w:r>
-        <w:t xml:space="preserve">Steps 1-3 and 9 </w:t>
-      </w:r>
-      <w:proofErr w:type="gramStart"/>
-      <w:r>
-        <w:t>are repeated</w:t>
-      </w:r>
-      <w:proofErr w:type="gramEnd"/>
-      <w:r>
-        <w:t xml:space="preserve"> until all chunks containing data in the region of interest have been processed and all requested data has been copied into the application’s memory buffer.  </w:t>
+        <w:t xml:space="preserve">Steps 1-3 and 9 are repeated until all chunks containing data in the region of interest have been processed and all requested data has been copied into the application’s memory buffer.  </w:t>
       </w:r>
     </w:p>
     <w:p>
@@ -4486,7 +3927,16 @@
         <w:t xml:space="preserve">H5Dread </w:t>
       </w:r>
       <w:r>
-        <w:t>activity diagram</w:t>
+        <w:t>A</w:t>
+      </w:r>
+      <w:r>
+        <w:t xml:space="preserve">ctivity </w:t>
+      </w:r>
+      <w:r>
+        <w:t>D</w:t>
+      </w:r>
+      <w:r>
+        <w:t>iagram</w:t>
       </w:r>
     </w:p>
     <w:p>
@@ -4521,15 +3971,7 @@
         <w:t xml:space="preserve">fulfilling the read request, without </w:t>
       </w:r>
       <w:r>
-        <w:t xml:space="preserve">the </w:t>
-      </w:r>
-      <w:proofErr w:type="gramStart"/>
-      <w:r>
-        <w:t>step-by-step</w:t>
-      </w:r>
-      <w:proofErr w:type="gramEnd"/>
-      <w:r>
-        <w:t xml:space="preserve"> </w:t>
+        <w:t xml:space="preserve">the step-by-step </w:t>
       </w:r>
       <w:r>
         <w:t xml:space="preserve">detail given in </w:t>
@@ -4650,7 +4092,35 @@
           <w:color w:val="000000" w:themeColor="text1"/>
           <w:sz w:val="22"/>
         </w:rPr>
-        <w:t>: H5Dread Activity Diagram</w:t>
+        <w:t xml:space="preserve">: H5Dread </w:t>
+      </w:r>
+      <w:r>
+        <w:rPr>
+          <w:color w:val="000000" w:themeColor="text1"/>
+          <w:sz w:val="22"/>
+        </w:rPr>
+        <w:t>a</w:t>
+      </w:r>
+      <w:r>
+        <w:rPr>
+          <w:color w:val="000000" w:themeColor="text1"/>
+          <w:sz w:val="22"/>
+        </w:rPr>
+        <w:t xml:space="preserve">ctivity </w:t>
+      </w:r>
+      <w:r>
+        <w:rPr>
+          <w:color w:val="000000" w:themeColor="text1"/>
+          <w:sz w:val="22"/>
+        </w:rPr>
+        <w:t>d</w:t>
+      </w:r>
+      <w:r>
+        <w:rPr>
+          <w:color w:val="000000" w:themeColor="text1"/>
+          <w:sz w:val="22"/>
+        </w:rPr>
+        <w:t>iagram</w:t>
       </w:r>
     </w:p>
     <w:p>
@@ -4663,31 +4133,27 @@
     </w:p>
     <w:p>
       <w:r>
-        <w:t xml:space="preserve">This document </w:t>
-      </w:r>
-      <w:proofErr w:type="gramStart"/>
-      <w:r>
-        <w:t>was written</w:t>
-      </w:r>
-      <w:proofErr w:type="gramEnd"/>
-      <w:r>
-        <w:t xml:space="preserve"> as background material for a client’s special project.  Quincey </w:t>
-      </w:r>
-      <w:proofErr w:type="spellStart"/>
-      <w:r>
-        <w:t>Koziol</w:t>
-      </w:r>
-      <w:proofErr w:type="spellEnd"/>
+        <w:t xml:space="preserve">This document was written as background material for a </w:t>
+      </w:r>
+      <w:r>
+        <w:t>specific</w:t>
+      </w:r>
+      <w:r>
+        <w:t xml:space="preserve"> project.  </w:t>
+      </w:r>
+      <w:r>
+        <w:t xml:space="preserve">The principal author was Ruth Aydt. </w:t>
+      </w:r>
+      <w:r>
+        <w:t xml:space="preserve">Quincey Koziol </w:t>
+      </w:r>
+      <w:r>
+        <w:t>provided</w:t>
+      </w:r>
       <w:r>
         <w:t xml:space="preserve"> </w:t>
       </w:r>
       <w:r>
-        <w:t>was especially helpful in</w:t>
-      </w:r>
-      <w:r>
-        <w:t xml:space="preserve"> providing </w:t>
-      </w:r>
-      <w:r>
         <w:t>information about the HDF5 library’s behavior</w:t>
       </w:r>
       <w:r>
@@ -4709,7 +4175,13 @@
         <w:t xml:space="preserve">. </w:t>
       </w:r>
       <w:r>
-        <w:t>Mike Folk offered excellent feedback on document structure and presentation.</w:t>
+        <w:t xml:space="preserve">Mike Folk </w:t>
+      </w:r>
+      <w:r>
+        <w:t xml:space="preserve">provided advice </w:t>
+      </w:r>
+      <w:r>
+        <w:t>on document structure and presentation.</w:t>
       </w:r>
     </w:p>
     <w:p>
@@ -4722,7 +4194,7 @@
     </w:p>
     <w:p>
       <w:pPr>
-        <w:ind w:left="1872" w:hanging="1872"/>
+        <w:ind w:left="2160" w:hanging="2160"/>
         <w:jc w:val="left"/>
         <w:rPr>
           <w:rStyle w:val="Emphasis"/>
@@ -4740,169 +4212,172 @@
         <w:t>April 8, 2009:</w:t>
       </w:r>
       <w:r>
+        <w:tab/>
+      </w:r>
+      <w:r>
+        <w:t>C</w:t>
+      </w:r>
+      <w:r>
+        <w:t>irculate</w:t>
+      </w:r>
+      <w:r>
+        <w:t xml:space="preserve">d for comment </w:t>
+      </w:r>
+      <w:r>
+        <w:t>among selected parties</w:t>
+      </w:r>
+      <w:r>
+        <w:t>.</w:t>
+      </w:r>
+    </w:p>
+    <w:p>
+      <w:pPr>
+        <w:ind w:left="2160" w:hanging="2160"/>
         <w:rPr>
           <w:rStyle w:val="Emphasis"/>
         </w:rPr>
+      </w:pPr>
+      <w:r>
+        <w:rPr>
+          <w:rStyle w:val="Emphasis"/>
+        </w:rPr>
+        <w:t>April 12</w:t>
+      </w:r>
+      <w:r>
+        <w:rPr>
+          <w:rStyle w:val="Emphasis"/>
+        </w:rPr>
+        <w:t>, 2009:</w:t>
+      </w:r>
+      <w:r>
         <w:tab/>
       </w:r>
       <w:r>
+        <w:t>I</w:t>
+      </w:r>
+      <w:r>
+        <w:t>ncorporate</w:t>
+      </w:r>
+      <w:r>
+        <w:t>d</w:t>
+      </w:r>
+      <w:r>
+        <w:t xml:space="preserve"> feedback; circulated </w:t>
+      </w:r>
+      <w:r>
+        <w:t>for comment</w:t>
+      </w:r>
+      <w:r>
+        <w:t>.</w:t>
+      </w:r>
+    </w:p>
+    <w:p>
+      <w:pPr>
+        <w:ind w:left="2160" w:hanging="2160"/>
         <w:rPr>
           <w:rStyle w:val="Emphasis"/>
-          <w:i w:val="0"/>
-        </w:rPr>
-        <w:t>Version 1 circulate</w:t>
-      </w:r>
+        </w:rPr>
+      </w:pPr>
       <w:r>
         <w:rPr>
           <w:rStyle w:val="Emphasis"/>
-          <w:i w:val="0"/>
-        </w:rPr>
-        <w:t xml:space="preserve">d for comment to Quincey </w:t>
-      </w:r>
-      <w:proofErr w:type="spellStart"/>
+        </w:rPr>
+        <w:t>April 15, 200</w:t>
+      </w:r>
       <w:r>
         <w:rPr>
           <w:rStyle w:val="Emphasis"/>
-          <w:i w:val="0"/>
-        </w:rPr>
-        <w:t>Koziol</w:t>
-      </w:r>
-      <w:proofErr w:type="spellEnd"/>
+        </w:rPr>
+        <w:t>9</w:t>
+      </w:r>
       <w:r>
         <w:rPr>
           <w:rStyle w:val="Emphasis"/>
-          <w:i w:val="0"/>
-        </w:rPr>
-        <w:t xml:space="preserve"> and Mike Folk.</w:t>
-      </w:r>
-    </w:p>
-    <w:p>
-      <w:pPr>
-        <w:ind w:left="1872" w:hanging="1872"/>
+        </w:rPr>
+        <w:t>:</w:t>
+      </w:r>
+      <w:r>
+        <w:tab/>
+      </w:r>
+      <w:r>
+        <w:t>Corrected</w:t>
+      </w:r>
+      <w:r>
+        <w:t xml:space="preserve"> errors in V2; circulated to The HDF Group for comment.</w:t>
+      </w:r>
+    </w:p>
+    <w:p>
+      <w:pPr>
+        <w:ind w:left="2160" w:hanging="2160"/>
+      </w:pPr>
+      <w:r>
         <w:rPr>
           <w:rStyle w:val="Emphasis"/>
         </w:rPr>
+        <w:t>June 8, 2009:</w:t>
+      </w:r>
+      <w:r>
+        <w:tab/>
+      </w:r>
+      <w:r>
+        <w:t>Updated</w:t>
+      </w:r>
+      <w:r>
+        <w:t xml:space="preserve"> Figure 8; posted on website.</w:t>
+      </w:r>
+    </w:p>
+    <w:p>
+      <w:pPr>
+        <w:ind w:left="2160" w:hanging="2160"/>
+        <w:jc w:val="left"/>
       </w:pPr>
       <w:r>
         <w:rPr>
           <w:rStyle w:val="Emphasis"/>
         </w:rPr>
-        <w:t>April 12</w:t>
+        <w:t>December 2</w:t>
       </w:r>
       <w:r>
         <w:rPr>
           <w:rStyle w:val="Emphasis"/>
         </w:rPr>
-        <w:t>, 2009:</w:t>
+        <w:t>9</w:t>
       </w:r>
       <w:r>
         <w:rPr>
           <w:rStyle w:val="Emphasis"/>
         </w:rPr>
+        <w:t>, 2010:</w:t>
+      </w:r>
+      <w:r>
         <w:tab/>
       </w:r>
       <w:r>
+        <w:t xml:space="preserve">Light editorial pass.  </w:t>
+      </w:r>
+      <w:r>
+        <w:t xml:space="preserve">Modified for inclusion in HDF5 product documentation as </w:t>
+      </w:r>
+      <w:r>
         <w:rPr>
           <w:rStyle w:val="Emphasis"/>
-          <w:i w:val="0"/>
-        </w:rPr>
-        <w:t xml:space="preserve">Version 2 incorporates feedback; circulated </w:t>
-      </w:r>
-      <w:r>
-        <w:rPr>
-          <w:rStyle w:val="Emphasis"/>
-          <w:i w:val="0"/>
-        </w:rPr>
-        <w:t>for comment</w:t>
-      </w:r>
-      <w:r>
-        <w:rPr>
-          <w:rStyle w:val="Emphasis"/>
-          <w:i w:val="0"/>
-        </w:rPr>
+        </w:rPr>
+        <w:t>draft</w:t>
+      </w:r>
+      <w:r>
         <w:t>.</w:t>
       </w:r>
-    </w:p>
-    <w:p>
-      <w:pPr>
-        <w:ind w:left="1872" w:hanging="1872"/>
-        <w:rPr>
-          <w:rStyle w:val="Emphasis"/>
-        </w:rPr>
-      </w:pPr>
-      <w:r>
-        <w:rPr>
-          <w:rStyle w:val="Emphasis"/>
-        </w:rPr>
-        <w:t>April 15, 200</w:t>
-      </w:r>
-      <w:r>
-        <w:rPr>
-          <w:rStyle w:val="Emphasis"/>
-        </w:rPr>
-        <w:t>9</w:t>
-      </w:r>
-      <w:r>
-        <w:rPr>
-          <w:rStyle w:val="Emphasis"/>
-        </w:rPr>
-        <w:t>:</w:t>
-      </w:r>
-      <w:r>
-        <w:rPr>
-          <w:rStyle w:val="Emphasis"/>
-        </w:rPr>
-        <w:tab/>
-      </w:r>
-      <w:r>
-        <w:rPr>
-          <w:rStyle w:val="Emphasis"/>
-          <w:i w:val="0"/>
-        </w:rPr>
-        <w:t>Version 3 corrected errors in V2</w:t>
-      </w:r>
-      <w:proofErr w:type="gramStart"/>
-      <w:r>
-        <w:rPr>
-          <w:rStyle w:val="Emphasis"/>
-          <w:i w:val="0"/>
-        </w:rPr>
-        <w:t>;</w:t>
-      </w:r>
-      <w:proofErr w:type="gramEnd"/>
-      <w:r>
-        <w:rPr>
-          <w:rStyle w:val="Emphasis"/>
-          <w:i w:val="0"/>
-        </w:rPr>
-        <w:t xml:space="preserve"> circulated to The HDF Group for comment.</w:t>
-      </w:r>
-    </w:p>
-    <w:p>
-      <w:pPr>
-        <w:ind w:left="1872" w:hanging="1872"/>
-        <w:rPr>
-          <w:rStyle w:val="Emphasis"/>
-        </w:rPr>
-      </w:pPr>
-      <w:r>
-        <w:rPr>
-          <w:rStyle w:val="Emphasis"/>
-        </w:rPr>
-        <w:t>June 8, 2009:</w:t>
-      </w:r>
-      <w:r>
-        <w:rPr>
-          <w:rStyle w:val="Emphasis"/>
-        </w:rPr>
-        <w:tab/>
-      </w:r>
-      <w:r>
-        <w:rPr>
-          <w:rStyle w:val="Emphasis"/>
-          <w:i w:val="0"/>
-        </w:rPr>
-        <w:t>Version 4 updated Figure 8; posted on website.</w:t>
+      <w:r>
+        <w:t xml:space="preserve">  Add to collection </w:t>
+      </w:r>
+      <w:r>
+        <w:rPr>
+          <w:rStyle w:val="Citation"/>
+        </w:rPr>
+        <w:t>Advanced Topics in HDF5</w:t>
+      </w:r>
+      <w:r>
+        <w:t>.</w:t>
       </w:r>
     </w:p>
     <w:p>
@@ -4947,7 +4422,19 @@
         <w:rPr>
           <w:i/>
         </w:rPr>
-        <w:t>are encouraged to send additional suggestions for improving the document to aydt@hdfgroup.org.</w:t>
+        <w:t xml:space="preserve">are encouraged to send additional suggestions for improving the document to </w:t>
+      </w:r>
+      <w:r>
+        <w:rPr>
+          <w:i/>
+        </w:rPr>
+        <w:t>docs</w:t>
+      </w:r>
+      <w:r>
+        <w:rPr>
+          <w:i/>
+        </w:rPr>
+        <w:t>@hdfgroup.org.</w:t>
       </w:r>
     </w:p>
     <w:p>
@@ -4959,15 +4446,7 @@
         </w:numPr>
       </w:pPr>
       <w:r>
-        <w:t xml:space="preserve">Add a simpler example with no chunking, no filters, and no </w:t>
-      </w:r>
-      <w:proofErr w:type="spellStart"/>
-      <w:r>
-        <w:t>subsetting</w:t>
-      </w:r>
-      <w:proofErr w:type="spellEnd"/>
-      <w:r>
-        <w:t>. This would document how things are different without chunked storage, and introduce the concepts more gradually.</w:t>
+        <w:t>Add a simpler example with no chunking, no filters, and no subsetting. This would document how things are different without chunked storage, and introduce the concepts more gradually.</w:t>
       </w:r>
     </w:p>
     <w:p>
@@ -5073,15 +4552,15 @@
 </file>
 
 <file path=word/endnotes.xml><?xml version="1.0" encoding="utf-8"?>
-<w:endnotes xmlns:mv="urn:schemas-microsoft-com:mac:vml" xmlns:mo="http://schemas.microsoft.com/office/mac/office/2008/main" xmlns:ve="http://schemas.openxmlformats.org/markup-compatibility/2006" xmlns:o="urn:schemas-microsoft-com:office:office" xmlns:r="http://schemas.openxmlformats.org/officeDocument/2006/relationships" xmlns:m="http://schemas.openxmlformats.org/officeDocument/2006/math" xmlns:v="urn:schemas-microsoft-com:vml" xmlns:w10="urn:schemas-microsoft-com:office:word" xmlns:w="http://schemas.openxmlformats.org/wordprocessingml/2006/main" xmlns:wne="http://schemas.microsoft.com/office/word/2006/wordml" xmlns:wp="http://schemas.openxmlformats.org/drawingml/2006/wordprocessingDrawing">
-  <w:endnote w:type="separator" w:id="0">
+<w:endnotes xmlns:mo="http://schemas.microsoft.com/office/mac/office/2008/main" xmlns:ve="http://schemas.openxmlformats.org/markup-compatibility/2006" xmlns:mv="urn:schemas-microsoft-com:mac:vml" xmlns:o="urn:schemas-microsoft-com:office:office" xmlns:r="http://schemas.openxmlformats.org/officeDocument/2006/relationships" xmlns:m="http://schemas.openxmlformats.org/officeDocument/2006/math" xmlns:v="urn:schemas-microsoft-com:vml" xmlns:wp="http://schemas.openxmlformats.org/drawingml/2006/wordprocessingDrawing" xmlns:w10="urn:schemas-microsoft-com:office:word" xmlns:w="http://schemas.openxmlformats.org/wordprocessingml/2006/main" xmlns:wne="http://schemas.microsoft.com/office/word/2006/wordml">
+  <w:endnote w:type="separator" w:id="-1">
     <w:p>
       <w:r>
         <w:separator/>
       </w:r>
     </w:p>
   </w:endnote>
-  <w:endnote w:type="continuationSeparator" w:id="1">
+  <w:endnote w:type="continuationSeparator" w:id="0">
     <w:p>
       <w:r>
         <w:continuationSeparator/>
@@ -5092,7 +4571,7 @@
 </file>
 
 <file path=word/footer1.xml><?xml version="1.0" encoding="utf-8"?>
-<w:ftr xmlns:mv="urn:schemas-microsoft-com:mac:vml" xmlns:mo="http://schemas.microsoft.com/office/mac/office/2008/main" xmlns:ve="http://schemas.openxmlformats.org/markup-compatibility/2006" xmlns:o="urn:schemas-microsoft-com:office:office" xmlns:r="http://schemas.openxmlformats.org/officeDocument/2006/relationships" xmlns:m="http://schemas.openxmlformats.org/officeDocument/2006/math" xmlns:v="urn:schemas-microsoft-com:vml" xmlns:w10="urn:schemas-microsoft-com:office:word" xmlns:w="http://schemas.openxmlformats.org/wordprocessingml/2006/main" xmlns:wne="http://schemas.microsoft.com/office/word/2006/wordml" xmlns:wp="http://schemas.openxmlformats.org/drawingml/2006/wordprocessingDrawing">
+<w:ftr xmlns:mo="http://schemas.microsoft.com/office/mac/office/2008/main" xmlns:ve="http://schemas.openxmlformats.org/markup-compatibility/2006" xmlns:mv="urn:schemas-microsoft-com:mac:vml" xmlns:o="urn:schemas-microsoft-com:office:office" xmlns:r="http://schemas.openxmlformats.org/officeDocument/2006/relationships" xmlns:m="http://schemas.openxmlformats.org/officeDocument/2006/math" xmlns:v="urn:schemas-microsoft-com:vml" xmlns:wp="http://schemas.openxmlformats.org/drawingml/2006/wordprocessingDrawing" xmlns:w10="urn:schemas-microsoft-com:office:word" xmlns:w="http://schemas.openxmlformats.org/wordprocessingml/2006/main" xmlns:wne="http://schemas.microsoft.com/office/word/2006/wordml">
   <w:sdt>
     <w:sdtPr>
       <w:id w:val="10216379"/>
@@ -5117,13 +4596,13 @@
             <wp:anchor distT="0" distB="0" distL="0" distR="0" simplePos="0" relativeHeight="251662336" behindDoc="0" locked="0" layoutInCell="1" allowOverlap="1">
               <wp:simplePos x="0" y="0"/>
               <wp:positionH relativeFrom="leftMargin">
-                <wp:posOffset>822960</wp:posOffset>
+                <wp:posOffset>731520</wp:posOffset>
               </wp:positionH>
               <wp:positionV relativeFrom="bottomMargin">
-                <wp:posOffset>288290</wp:posOffset>
+                <wp:posOffset>144780</wp:posOffset>
               </wp:positionV>
               <wp:extent cx="594360" cy="360680"/>
-              <wp:effectExtent l="19050" t="0" r="0" b="0"/>
+              <wp:effectExtent l="25400" t="0" r="0" b="0"/>
               <wp:wrapSquare wrapText="right"/>
               <wp:docPr id="28" name="Picture 0" descr="hdf2.gif"/>
               <wp:cNvGraphicFramePr>
@@ -5179,6 +4658,13 @@
             <w:t>13</w:t>
           </w:r>
         </w:fldSimple>
+        <w:r>
+          <w:t xml:space="preserve"> </w:t>
+        </w:r>
+        <w:r>
+          <w:br/>
+          <w:t>Last modified: 29 December 2010</w:t>
+        </w:r>
       </w:p>
     </w:sdtContent>
   </w:sdt>
@@ -5186,7 +4672,7 @@
 </file>
 
 <file path=word/footer2.xml><?xml version="1.0" encoding="utf-8"?>
-<w:ftr xmlns:mv="urn:schemas-microsoft-com:mac:vml" xmlns:mo="http://schemas.microsoft.com/office/mac/office/2008/main" xmlns:ve="http://schemas.openxmlformats.org/markup-compatibility/2006" xmlns:o="urn:schemas-microsoft-com:office:office" xmlns:r="http://schemas.openxmlformats.org/officeDocument/2006/relationships" xmlns:m="http://schemas.openxmlformats.org/officeDocument/2006/math" xmlns:v="urn:schemas-microsoft-com:vml" xmlns:w10="urn:schemas-microsoft-com:office:word" xmlns:w="http://schemas.openxmlformats.org/wordprocessingml/2006/main" xmlns:wne="http://schemas.microsoft.com/office/word/2006/wordml" xmlns:wp="http://schemas.openxmlformats.org/drawingml/2006/wordprocessingDrawing">
+<w:ftr xmlns:mo="http://schemas.microsoft.com/office/mac/office/2008/main" xmlns:ve="http://schemas.openxmlformats.org/markup-compatibility/2006" xmlns:mv="urn:schemas-microsoft-com:mac:vml" xmlns:o="urn:schemas-microsoft-com:office:office" xmlns:r="http://schemas.openxmlformats.org/officeDocument/2006/relationships" xmlns:m="http://schemas.openxmlformats.org/officeDocument/2006/math" xmlns:v="urn:schemas-microsoft-com:vml" xmlns:wp="http://schemas.openxmlformats.org/drawingml/2006/wordprocessingDrawing" xmlns:w10="urn:schemas-microsoft-com:office:word" xmlns:w="http://schemas.openxmlformats.org/wordprocessingml/2006/main" xmlns:wne="http://schemas.microsoft.com/office/word/2006/wordml">
   <w:sdt>
     <w:sdtPr>
       <w:id w:val="1478483"/>
@@ -5217,13 +4703,13 @@
                 <wp:anchor distT="0" distB="0" distL="0" distR="0" simplePos="0" relativeHeight="251660288" behindDoc="0" locked="0" layoutInCell="1" allowOverlap="1">
                   <wp:simplePos x="0" y="0"/>
                   <wp:positionH relativeFrom="leftMargin">
-                    <wp:posOffset>822960</wp:posOffset>
+                    <wp:posOffset>823595</wp:posOffset>
                   </wp:positionH>
                   <wp:positionV relativeFrom="bottomMargin">
-                    <wp:posOffset>288290</wp:posOffset>
+                    <wp:posOffset>-77470</wp:posOffset>
                   </wp:positionV>
                   <wp:extent cx="594360" cy="360680"/>
-                  <wp:effectExtent l="19050" t="0" r="0" b="0"/>
+                  <wp:effectExtent l="25400" t="0" r="0" b="0"/>
                   <wp:wrapSquare wrapText="right"/>
                   <wp:docPr id="3" name="Picture 0" descr="hdf2.gif"/>
                   <wp:cNvGraphicFramePr>
@@ -5279,6 +4765,13 @@
                 <w:t>13</w:t>
               </w:r>
             </w:fldSimple>
+            <w:r>
+              <w:br/>
+              <w:t>Last modified: 29 December 2010</w:t>
+            </w:r>
+            <w:r>
+              <w:br/>
+            </w:r>
           </w:p>
         </w:sdtContent>
       </w:sdt>
@@ -5288,15 +4781,15 @@
 </file>
 
 <file path=word/footnotes.xml><?xml version="1.0" encoding="utf-8"?>
-<w:footnotes xmlns:mv="urn:schemas-microsoft-com:mac:vml" xmlns:mo="http://schemas.microsoft.com/office/mac/office/2008/main" xmlns:ve="http://schemas.openxmlformats.org/markup-compatibility/2006" xmlns:o="urn:schemas-microsoft-com:office:office" xmlns:r="http://schemas.openxmlformats.org/officeDocument/2006/relationships" xmlns:m="http://schemas.openxmlformats.org/officeDocument/2006/math" xmlns:v="urn:schemas-microsoft-com:vml" xmlns:w10="urn:schemas-microsoft-com:office:word" xmlns:w="http://schemas.openxmlformats.org/wordprocessingml/2006/main" xmlns:wne="http://schemas.microsoft.com/office/word/2006/wordml" xmlns:wp="http://schemas.openxmlformats.org/drawingml/2006/wordprocessingDrawing">
-  <w:footnote w:type="separator" w:id="0">
+<w:footnotes xmlns:mo="http://schemas.microsoft.com/office/mac/office/2008/main" xmlns:ve="http://schemas.openxmlformats.org/markup-compatibility/2006" xmlns:mv="urn:schemas-microsoft-com:mac:vml" xmlns:o="urn:schemas-microsoft-com:office:office" xmlns:r="http://schemas.openxmlformats.org/officeDocument/2006/relationships" xmlns:m="http://schemas.openxmlformats.org/officeDocument/2006/math" xmlns:v="urn:schemas-microsoft-com:vml" xmlns:wp="http://schemas.openxmlformats.org/drawingml/2006/wordprocessingDrawing" xmlns:w10="urn:schemas-microsoft-com:office:word" xmlns:w="http://schemas.openxmlformats.org/wordprocessingml/2006/main" xmlns:wne="http://schemas.microsoft.com/office/word/2006/wordml">
+  <w:footnote w:type="separator" w:id="-1">
     <w:p>
       <w:r>
         <w:separator/>
       </w:r>
     </w:p>
   </w:footnote>
-  <w:footnote w:type="continuationSeparator" w:id="1">
+  <w:footnote w:type="continuationSeparator" w:id="0">
     <w:p>
       <w:r>
         <w:continuationSeparator/>
@@ -5307,34 +4800,107 @@
 </file>
 
 <file path=word/header1.xml><?xml version="1.0" encoding="utf-8"?>
-<w:hdr xmlns:mv="urn:schemas-microsoft-com:mac:vml" xmlns:mo="http://schemas.microsoft.com/office/mac/office/2008/main" xmlns:ve="http://schemas.openxmlformats.org/markup-compatibility/2006" xmlns:o="urn:schemas-microsoft-com:office:office" xmlns:r="http://schemas.openxmlformats.org/officeDocument/2006/relationships" xmlns:m="http://schemas.openxmlformats.org/officeDocument/2006/math" xmlns:v="urn:schemas-microsoft-com:vml" xmlns:w10="urn:schemas-microsoft-com:office:word" xmlns:w="http://schemas.openxmlformats.org/wordprocessingml/2006/main" xmlns:wne="http://schemas.microsoft.com/office/word/2006/wordml" xmlns:wp="http://schemas.openxmlformats.org/drawingml/2006/wordprocessingDrawing">
+<w:hdr xmlns:mo="http://schemas.microsoft.com/office/mac/office/2008/main" xmlns:ve="http://schemas.openxmlformats.org/markup-compatibility/2006" xmlns:mv="urn:schemas-microsoft-com:mac:vml" xmlns:o="urn:schemas-microsoft-com:office:office" xmlns:r="http://schemas.openxmlformats.org/officeDocument/2006/relationships" xmlns:m="http://schemas.openxmlformats.org/officeDocument/2006/math" xmlns:v="urn:schemas-microsoft-com:vml" xmlns:wp="http://schemas.openxmlformats.org/drawingml/2006/wordprocessingDrawing" xmlns:w10="urn:schemas-microsoft-com:office:word" xmlns:w="http://schemas.openxmlformats.org/wordprocessingml/2006/main" xmlns:wne="http://schemas.microsoft.com/office/word/2006/wordml">
+  <w:tbl>
+    <w:tblPr>
+      <w:tblStyle w:val="TableGrid"/>
+      <w:tblW w:w="0" w:type="auto"/>
+      <w:tblBorders>
+        <w:top w:val="none" w:sz="0" w:space="0" w:color="auto"/>
+        <w:left w:val="none" w:sz="0" w:space="0" w:color="auto"/>
+        <w:bottom w:val="none" w:sz="0" w:space="0" w:color="auto"/>
+        <w:right w:val="none" w:sz="0" w:space="0" w:color="auto"/>
+        <w:insideV w:val="none" w:sz="0" w:space="0" w:color="auto"/>
+      </w:tblBorders>
+      <w:tblLayout w:type="fixed"/>
+      <w:tblLook w:val="00BF"/>
+    </w:tblPr>
+    <w:tblGrid>
+      <w:gridCol w:w="4968"/>
+      <w:gridCol w:w="5184"/>
+    </w:tblGrid>
+    <w:tr>
+      <w:tc>
+        <w:tcPr>
+          <w:tcW w:w="4968" w:type="dxa"/>
+        </w:tcPr>
+        <w:p>
+          <w:pPr>
+            <w:pStyle w:val="THGHeader"/>
+            <w:tabs>
+              <w:tab w:val="clear" w:pos="9360"/>
+              <w:tab w:val="right" w:pos="9900"/>
+            </w:tabs>
+            <w:rPr>
+              <w:color w:val="BFBFBF" w:themeColor="background1" w:themeShade="BF"/>
+              <w:sz w:val="48"/>
+            </w:rPr>
+          </w:pPr>
+          <w:r>
+            <w:rPr>
+              <w:color w:val="BFBFBF" w:themeColor="background1" w:themeShade="BF"/>
+              <w:sz w:val="48"/>
+            </w:rPr>
+            <w:t>DRAFT</w:t>
+          </w:r>
+        </w:p>
+      </w:tc>
+      <w:tc>
+        <w:tcPr>
+          <w:tcW w:w="5184" w:type="dxa"/>
+        </w:tcPr>
+        <w:p>
+          <w:pPr>
+            <w:pStyle w:val="THGHeader"/>
+            <w:tabs>
+              <w:tab w:val="clear" w:pos="9360"/>
+              <w:tab w:val="right" w:pos="9900"/>
+            </w:tabs>
+            <w:jc w:val="right"/>
+          </w:pPr>
+          <w:r>
+            <w:t>Advanced Topics in HDF5</w:t>
+          </w:r>
+        </w:p>
+        <w:p>
+          <w:pPr>
+            <w:pStyle w:val="THGHeader"/>
+            <w:tabs>
+              <w:tab w:val="clear" w:pos="9360"/>
+              <w:tab w:val="right" w:pos="9900"/>
+            </w:tabs>
+            <w:jc w:val="right"/>
+          </w:pPr>
+          <w:r>
+            <w:ptab w:relativeTo="margin" w:alignment="right" w:leader="none"/>
+          </w:r>
+          <w:r>
+            <w:t xml:space="preserve"> HDF5 Data Flow Pipeline for H5Dread</w:t>
+          </w:r>
+        </w:p>
+      </w:tc>
+    </w:tr>
+  </w:tbl>
   <w:p>
     <w:pPr>
-      <w:pStyle w:val="THGHeader2"/>
+      <w:pStyle w:val="THGHeader"/>
+      <w:pBdr>
+        <w:bottom w:val="single" w:sz="4" w:space="1" w:color="1F497D" w:themeColor="text2"/>
+      </w:pBdr>
+      <w:tabs>
+        <w:tab w:val="clear" w:pos="9360"/>
+        <w:tab w:val="right" w:pos="9900"/>
+      </w:tabs>
+      <w:rPr>
+        <w:sz w:val="8"/>
+      </w:rPr>
     </w:pPr>
-    <w:fldSimple w:instr=" SAVEDATE  ">
-      <w:r>
-        <w:rPr>
-          <w:noProof/>
-        </w:rPr>
-        <w:t>6/12/09 3:01 PM</w:t>
-      </w:r>
-    </w:fldSimple>
-    <w:r>
-      <w:ptab w:relativeTo="margin" w:alignment="center" w:leader="none"/>
-    </w:r>
-    <w:r>
-      <w:ptab w:relativeTo="margin" w:alignment="right" w:leader="none"/>
-    </w:r>
-    <w:r>
-      <w:t>LD THG 2009-04-08.v4</w:t>
-    </w:r>
   </w:p>
 </w:hdr>
 </file>
 
 <file path=word/header2.xml><?xml version="1.0" encoding="utf-8"?>
-<w:hdr xmlns:mv="urn:schemas-microsoft-com:mac:vml" xmlns:mo="http://schemas.microsoft.com/office/mac/office/2008/main" xmlns:ve="http://schemas.openxmlformats.org/markup-compatibility/2006" xmlns:o="urn:schemas-microsoft-com:office:office" xmlns:r="http://schemas.openxmlformats.org/officeDocument/2006/relationships" xmlns:m="http://schemas.openxmlformats.org/officeDocument/2006/math" xmlns:v="urn:schemas-microsoft-com:vml" xmlns:w10="urn:schemas-microsoft-com:office:word" xmlns:w="http://schemas.openxmlformats.org/wordprocessingml/2006/main" xmlns:wne="http://schemas.microsoft.com/office/word/2006/wordml" xmlns:wp="http://schemas.openxmlformats.org/drawingml/2006/wordprocessingDrawing">
+<w:hdr xmlns:mo="http://schemas.microsoft.com/office/mac/office/2008/main" xmlns:ve="http://schemas.openxmlformats.org/markup-compatibility/2006" xmlns:mv="urn:schemas-microsoft-com:mac:vml" xmlns:o="urn:schemas-microsoft-com:office:office" xmlns:r="http://schemas.openxmlformats.org/officeDocument/2006/relationships" xmlns:m="http://schemas.openxmlformats.org/officeDocument/2006/math" xmlns:v="urn:schemas-microsoft-com:vml" xmlns:wp="http://schemas.openxmlformats.org/drawingml/2006/wordprocessingDrawing" xmlns:w10="urn:schemas-microsoft-com:office:word" xmlns:w="http://schemas.openxmlformats.org/wordprocessingml/2006/main" xmlns:wne="http://schemas.microsoft.com/office/word/2006/wordml">
   <w:p>
     <w:pPr>
       <w:pStyle w:val="THGHeader"/>
@@ -5342,14 +4908,13 @@
         <w:tab w:val="left" w:pos="4523"/>
       </w:tabs>
     </w:pPr>
-    <w:fldSimple w:instr=" SAVEDATE ">
-      <w:r>
-        <w:rPr>
-          <w:noProof/>
-        </w:rPr>
-        <w:t>6/12/09 3:01 PM</w:t>
-      </w:r>
-    </w:fldSimple>
+    <w:r>
+      <w:rPr>
+        <w:color w:val="BFBFBF" w:themeColor="background1" w:themeShade="BF"/>
+        <w:sz w:val="48"/>
+      </w:rPr>
+      <w:t>DRAFT</w:t>
+    </w:r>
     <w:r>
       <w:tab/>
     </w:r>
@@ -5357,20 +4922,14 @@
       <w:tab/>
     </w:r>
     <w:r>
-      <w:ptab w:relativeTo="margin" w:alignment="center" w:leader="none"/>
-    </w:r>
-    <w:r>
-      <w:ptab w:relativeTo="margin" w:alignment="right" w:leader="none"/>
-    </w:r>
-    <w:r>
-      <w:t xml:space="preserve"> LD THG 2009-04-08.v4</w:t>
+      <w:tab/>
     </w:r>
   </w:p>
 </w:hdr>
 </file>
 
 <file path=word/numbering.xml><?xml version="1.0" encoding="utf-8"?>
-<w:numbering xmlns:mv="urn:schemas-microsoft-com:mac:vml" xmlns:mo="http://schemas.microsoft.com/office/mac/office/2008/main" xmlns:ve="http://schemas.openxmlformats.org/markup-compatibility/2006" xmlns:o="urn:schemas-microsoft-com:office:office" xmlns:r="http://schemas.openxmlformats.org/officeDocument/2006/relationships" xmlns:m="http://schemas.openxmlformats.org/officeDocument/2006/math" xmlns:v="urn:schemas-microsoft-com:vml" xmlns:w10="urn:schemas-microsoft-com:office:word" xmlns:w="http://schemas.openxmlformats.org/wordprocessingml/2006/main" xmlns:wne="http://schemas.microsoft.com/office/word/2006/wordml" xmlns:wp="http://schemas.openxmlformats.org/drawingml/2006/wordprocessingDrawing">
+<w:numbering xmlns:mo="http://schemas.microsoft.com/office/mac/office/2008/main" xmlns:ve="http://schemas.openxmlformats.org/markup-compatibility/2006" xmlns:mv="urn:schemas-microsoft-com:mac:vml" xmlns:o="urn:schemas-microsoft-com:office:office" xmlns:r="http://schemas.openxmlformats.org/officeDocument/2006/relationships" xmlns:m="http://schemas.openxmlformats.org/officeDocument/2006/math" xmlns:v="urn:schemas-microsoft-com:vml" xmlns:wp="http://schemas.openxmlformats.org/drawingml/2006/wordprocessingDrawing" xmlns:w10="urn:schemas-microsoft-com:office:word" xmlns:w="http://schemas.openxmlformats.org/wordprocessingml/2006/main" xmlns:wne="http://schemas.microsoft.com/office/word/2006/wordml">
   <w:abstractNum w:abstractNumId="0">
     <w:nsid w:val="FFFFFF7C"/>
     <w:multiLevelType w:val="singleLevel"/>
@@ -6811,7 +6370,7 @@
     <w:lsdException w:name="Strong" w:semiHidden="0" w:uiPriority="22" w:unhideWhenUsed="0" w:qFormat="1"/>
     <w:lsdException w:name="Emphasis" w:semiHidden="0" w:uiPriority="20" w:unhideWhenUsed="0" w:qFormat="1"/>
     <w:lsdException w:name="Plain Text" w:qFormat="1"/>
-    <w:lsdException w:name="Table Grid" w:semiHidden="0" w:uiPriority="59" w:unhideWhenUsed="0"/>
+    <w:lsdException w:name="Table Grid" w:semiHidden="0" w:uiPriority="0" w:unhideWhenUsed="0"/>
     <w:lsdException w:name="Placeholder Text" w:unhideWhenUsed="0"/>
     <w:lsdException w:name="No Spacing" w:semiHidden="0" w:uiPriority="1" w:unhideWhenUsed="0"/>
     <w:lsdException w:name="Light Shading" w:semiHidden="0" w:uiPriority="60" w:unhideWhenUsed="0"/>
@@ -7933,6 +7492,36 @@
       <w:szCs w:val="18"/>
     </w:rPr>
   </w:style>
+  <w:style w:type="character" w:customStyle="1" w:styleId="Citation">
+    <w:name w:val="Citation"/>
+    <w:basedOn w:val="DefaultParagraphFont"/>
+    <w:rsid w:val="00C73FDC"/>
+    <w:rPr>
+      <w:i/>
+    </w:rPr>
+  </w:style>
+  <w:style w:type="table" w:styleId="TableGrid">
+    <w:name w:val="Table Grid"/>
+    <w:basedOn w:val="TableNormal"/>
+    <w:rsid w:val="00062ECA"/>
+    <w:tblPr>
+      <w:tblInd w:w="0" w:type="dxa"/>
+      <w:tblBorders>
+        <w:top w:val="single" w:sz="4" w:space="0" w:color="000000" w:themeColor="text1"/>
+        <w:left w:val="single" w:sz="4" w:space="0" w:color="000000" w:themeColor="text1"/>
+        <w:bottom w:val="single" w:sz="4" w:space="0" w:color="000000" w:themeColor="text1"/>
+        <w:right w:val="single" w:sz="4" w:space="0" w:color="000000" w:themeColor="text1"/>
+        <w:insideH w:val="single" w:sz="4" w:space="0" w:color="000000" w:themeColor="text1"/>
+        <w:insideV w:val="single" w:sz="4" w:space="0" w:color="000000" w:themeColor="text1"/>
+      </w:tblBorders>
+      <w:tblCellMar>
+        <w:top w:w="0" w:type="dxa"/>
+        <w:left w:w="108" w:type="dxa"/>
+        <w:bottom w:w="0" w:type="dxa"/>
+        <w:right w:w="108" w:type="dxa"/>
+      </w:tblCellMar>
+    </w:tblPr>
+  </w:style>
 </w:styles>
 </file>
 
@@ -8166,7 +7755,7 @@
 </file>
 
 <file path=customXml/itemProps1.xml><?xml version="1.0" encoding="utf-8"?>
-<ds:datastoreItem xmlns:ds="http://schemas.openxmlformats.org/officeDocument/2006/customXml" ds:itemID="{15234A97-6026-42C7-97E2-891B3FC5E038}">
+<ds:datastoreItem xmlns:ds="http://schemas.openxmlformats.org/officeDocument/2006/customXml" ds:itemID="{E4A514F6-67FB-9D41-B6AF-F04987F23BCC}">
   <ds:schemaRefs>
     <ds:schemaRef ds:uri="http://schemas.openxmlformats.org/officeDocument/2006/bibliography"/>
   </ds:schemaRefs>

</xml_diff>